<commit_message>
Updated docs; more attributes
Updated docs.
Supports more attributes: icons for box/activity, styles for table/boxes.
</commit_message>
<xml_diff>
--- a/docx/empty-sc.docx
+++ b/docx/empty-sc.docx
@@ -880,10 +880,6 @@
     <w:name w:val="KeyPoint"/>
     <w:basedOn w:val="Normal"/>
   </w:style>
-  <w:style w:type="paragraph" w:customStyle="1" w:styleId="ListItem">
-    <w:name w:val="ListItem"/>
-    <w:basedOn w:val="Normal"/>
-  </w:style>
   <w:style w:type="paragraph" w:customStyle="1" w:styleId="MultiColumnBody">
     <w:name w:val="MultiColumnBody"/>
     <w:basedOn w:val="Normal"/>
@@ -965,10 +961,6 @@
       <w:b/>
       <w:bCs/>
     </w:rPr>
-  </w:style>
-  <w:style w:type="paragraph" w:customStyle="1" w:styleId="SubListItem">
-    <w:name w:val="SubListItem"/>
-    <w:basedOn w:val="Normal"/>
   </w:style>
   <w:style w:type="paragraph" w:customStyle="1" w:styleId="SubSection">
     <w:name w:val="SubSection"/>
@@ -1333,6 +1325,25 @@
         <w:bottom w:val="dashed" w:sz="8" w:space="0" w:color="D3D3D3"/>
       </w:pBdr>
     </w:pPr>
+    <w:rPr>
+      <w:color w:val="D3D3D3"/>
+      <w:sz w:val="16"/>
+      <w:szCs w:val="16"/>
+    </w:rPr>
+  </w:style>
+  <w:style w:type="paragraph" w:customStyle="1" w:styleId="SubListHead">
+    <w:name w:val="SubListHead"/>
+    <w:basedOn w:val="Normal"/>
+    <w:pPr>
+      <w:pBdr>
+        <w:bottom w:val="dotted" w:sz="8" w:space="0" w:color="D3D3D3"/>
+      </w:pBdr>
+    </w:pPr>
+    <w:rPr>
+      <w:color w:val="D3D3D3"/>
+      <w:sz w:val="16"/>
+      <w:szCs w:val="16"/>
+    </w:rPr>
   </w:style>
   <w:style w:type="paragraph" w:customStyle="1" w:styleId="BoxEnd">
     <w:name w:val="BoxEnd"/>
@@ -1548,6 +1559,25 @@
         <w:top w:val="dashed" w:sz="8" w:space="0" w:color="D3D3D3"/>
       </w:pBdr>
     </w:pPr>
+    <w:rPr>
+      <w:color w:val="D3D3D3"/>
+      <w:sz w:val="16"/>
+      <w:szCs w:val="16"/>
+    </w:rPr>
+  </w:style>
+  <w:style w:type="paragraph" w:customStyle="1" w:styleId="SubListEnd">
+    <w:name w:val="SubListEnd"/>
+    <w:basedOn w:val="Normal"/>
+    <w:pPr>
+      <w:pBdr>
+        <w:top w:val="dotted" w:sz="8" w:space="0" w:color="D3D3D3"/>
+      </w:pBdr>
+    </w:pPr>
+    <w:rPr>
+      <w:color w:val="D3D3D3"/>
+      <w:sz w:val="16"/>
+      <w:szCs w:val="16"/>
+    </w:rPr>
   </w:style>
   <w:style w:type="character" w:customStyle="1" w:styleId="AuthorComment">
     <w:name w:val="AuthorComment"/>
@@ -1714,10 +1744,9 @@
     <w:basedOn w:val="DefaultParagraphFont"/>
     <w:rPr>
       <w:noProof/>
-      <w:color w:val="0000FF"/>
-      <w:sz w:val="18"/>
-      <w:szCs w:val="18"/>
-      <w:shd w:val="clear" w:color="auto" w:fill="F2F2F2"/>
+      <w:color w:val="D3D3D3"/>
+      <w:sz w:val="16"/>
+      <w:szCs w:val="16"/>
     </w:rPr>
   </w:style>
   <w:style w:type="character" w:customStyle="1" w:styleId="SideNoteHeading">

</xml_diff>

<commit_message>
Further tweaks to list handling
Further tweaks to list handling; only uses Paragraph for text of ListItems when necessary which means most lists display more compactly.
Other tweaks to output to reduce diffs when file compare after round trip.
Keep unnecessary items out of Word style list.
</commit_message>
<xml_diff>
--- a/docx/empty-sc.docx
+++ b/docx/empty-sc.docx
@@ -704,14 +704,6 @@
       <w:color w:val="4472C4"/>
     </w:rPr>
   </w:style>
-  <w:style w:type="paragraph" w:customStyle="1" w:styleId="BulletedList">
-    <w:name w:val="BulletedList"/>
-    <w:basedOn w:val="Normal"/>
-  </w:style>
-  <w:style w:type="paragraph" w:customStyle="1" w:styleId="BulletedSubsidiaryList">
-    <w:name w:val="BulletedSubsidiaryList"/>
-    <w:basedOn w:val="Normal"/>
-  </w:style>
   <w:style w:type="paragraph" w:customStyle="1" w:styleId="ByLine">
     <w:name w:val="ByLine"/>
     <w:basedOn w:val="Normal"/>
@@ -823,14 +815,6 @@
     <w:name w:val="FreeResponseDisplay"/>
     <w:basedOn w:val="Normal"/>
   </w:style>
-  <w:style w:type="paragraph" w:customStyle="1" w:styleId="Glossary">
-    <w:name w:val="Glossary"/>
-    <w:basedOn w:val="Normal"/>
-  </w:style>
-  <w:style w:type="paragraph" w:customStyle="1" w:styleId="GlossaryItem">
-    <w:name w:val="GlossaryItem"/>
-    <w:basedOn w:val="Normal"/>
-  </w:style>
   <w:style w:type="paragraph" w:customStyle="1" w:styleId="Heading">
     <w:name w:val="Heading"/>
     <w:basedOn w:val="Normal"/>
@@ -890,14 +874,6 @@
   </w:style>
   <w:style w:type="paragraph" w:customStyle="1" w:styleId="MultiColumnText">
     <w:name w:val="MultiColumnText"/>
-    <w:basedOn w:val="Normal"/>
-  </w:style>
-  <w:style w:type="paragraph" w:customStyle="1" w:styleId="NumberedList">
-    <w:name w:val="NumberedList"/>
-    <w:basedOn w:val="Normal"/>
-  </w:style>
-  <w:style w:type="paragraph" w:customStyle="1" w:styleId="NumberedSubsidiaryList">
-    <w:name w:val="NumberedSubsidiaryList"/>
     <w:basedOn w:val="Normal"/>
   </w:style>
   <w:style w:type="paragraph" w:customStyle="1" w:styleId="Paragraph">
@@ -1056,14 +1032,6 @@
       <w:szCs w:val="48"/>
     </w:rPr>
   </w:style>
-  <w:style w:type="paragraph" w:customStyle="1" w:styleId="UnNumberedList">
-    <w:name w:val="UnNumberedList"/>
-    <w:basedOn w:val="Normal"/>
-  </w:style>
-  <w:style w:type="paragraph" w:customStyle="1" w:styleId="UnNumberedSubsidiaryList">
-    <w:name w:val="UnNumberedSubsidiaryList"/>
-    <w:basedOn w:val="Normal"/>
-  </w:style>
   <w:style w:type="paragraph" w:customStyle="1" w:styleId="VoiceRecorder">
     <w:name w:val="VoiceRecorder"/>
     <w:basedOn w:val="Normal"/>
@@ -1757,11 +1725,6 @@
       <w:bCs/>
       <w:shd w:val="clear" w:color="auto" w:fill="FFFF99"/>
     </w:rPr>
-  </w:style>
-  <w:style w:type="paragraph" w:customStyle="1" w:styleId="internalsectionhead0">
-    <w:name w:val="internalsectionhead"/>
-    <w:basedOn w:val="Normal"/>
-    <w:next w:val="Normal"/>
   </w:style>
 </w:styles>
 </file>

</xml_diff>

<commit_message>
Number activities and equations
Number activities and equations
Fix SideNoteParagraph
Updated documentation
</commit_message>
<xml_diff>
--- a/docx/empty-sc.docx
+++ b/docx/empty-sc.docx
@@ -2,6 +2,14 @@
 <file path=word/document.xml><?xml version="1.0" encoding="utf-8"?>
 <w:document xmlns:wpc="http://schemas.microsoft.com/office/word/2010/wordprocessingCanvas" xmlns:cx="http://schemas.microsoft.com/office/drawing/2014/chartex" xmlns:cx1="http://schemas.microsoft.com/office/drawing/2015/9/8/chartex" xmlns:cx2="http://schemas.microsoft.com/office/drawing/2015/10/21/chartex" xmlns:cx3="http://schemas.microsoft.com/office/drawing/2016/5/9/chartex" xmlns:cx4="http://schemas.microsoft.com/office/drawing/2016/5/10/chartex" xmlns:cx5="http://schemas.microsoft.com/office/drawing/2016/5/11/chartex" xmlns:cx6="http://schemas.microsoft.com/office/drawing/2016/5/12/chartex" xmlns:cx7="http://schemas.microsoft.com/office/drawing/2016/5/13/chartex" xmlns:cx8="http://schemas.microsoft.com/office/drawing/2016/5/14/chartex" xmlns:mc="http://schemas.openxmlformats.org/markup-compatibility/2006" xmlns:aink="http://schemas.microsoft.com/office/drawing/2016/ink" xmlns:am3d="http://schemas.microsoft.com/office/drawing/2017/model3d" xmlns:o="urn:schemas-microsoft-com:office:office" xmlns:oel="http://schemas.microsoft.com/office/2019/extlst" xmlns:r="http://schemas.openxmlformats.org/officeDocument/2006/relationships" xmlns:m="http://schemas.openxmlformats.org/officeDocument/2006/math" xmlns:v="urn:schemas-microsoft-com:vml" xmlns:wp14="http://schemas.microsoft.com/office/word/2010/wordprocessingDrawing" xmlns:wp="http://schemas.openxmlformats.org/drawingml/2006/wordprocessingDrawing" xmlns:w10="urn:schemas-microsoft-com:office:word" xmlns:w="http://schemas.openxmlformats.org/wordprocessingml/2006/main" xmlns:w14="http://schemas.microsoft.com/office/word/2010/wordml" xmlns:w15="http://schemas.microsoft.com/office/word/2012/wordml" xmlns:w16cex="http://schemas.microsoft.com/office/word/2018/wordml/cex" xmlns:w16cid="http://schemas.microsoft.com/office/word/2016/wordml/cid" xmlns:w16="http://schemas.microsoft.com/office/word/2018/wordml" xmlns:w16du="http://schemas.microsoft.com/office/word/2023/wordml/word16du" xmlns:w16sdtdh="http://schemas.microsoft.com/office/word/2020/wordml/sdtdatahash" xmlns:w16sdtfl="http://schemas.microsoft.com/office/word/2024/wordml/sdtformatlock" xmlns:w16se="http://schemas.microsoft.com/office/word/2015/wordml/symex" xmlns:wpg="http://schemas.microsoft.com/office/word/2010/wordprocessingGroup" xmlns:wpi="http://schemas.microsoft.com/office/word/2010/wordprocessingInk" xmlns:wne="http://schemas.microsoft.com/office/word/2006/wordml" xmlns:wps="http://schemas.microsoft.com/office/word/2010/wordprocessingShape" mc:Ignorable="w14 w15 w16se w16cid w16 w16cex w16sdtdh w16sdtfl w16du wp14">
   <w:body>
+    <w:p>
+      <w:pPr>
+        <w:pStyle w:val="UnitID"/>
+      </w:pPr>
+      <w:r>
+        <w:t>Unit id</w:t>
+      </w:r>
+    </w:p>
     <w:p>
       <w:pPr>
         <w:pStyle w:val="UnitTitle"/>
@@ -29,7 +37,7 @@
         <w:rPr>
           <w:rFonts w:eastAsia="Times New Roman"/>
         </w:rPr>
-        <w:t>Session Title</w:t>
+        <w:t>Session title</w:t>
       </w:r>
     </w:p>
     <w:p>
@@ -37,7 +45,7 @@
         <w:pStyle w:val="NormalWeb"/>
       </w:pPr>
       <w:r>
-        <w:t>text here</w:t>
+        <w:t>Text here</w:t>
       </w:r>
     </w:p>
     <w:sectPr>
@@ -1635,6 +1643,7 @@
     <w:rPr>
       <w:b/>
       <w:bCs/>
+      <w:shd w:val="clear" w:color="auto" w:fill="FFFF99"/>
     </w:rPr>
   </w:style>
   <w:style w:type="character" w:customStyle="1" w:styleId="language">
@@ -1944,13 +1953,6 @@
         </a:gradFill>
       </a:fillStyleLst>
       <a:lnStyleLst>
-        <a:ln w="6350" cap="flat" cmpd="sng" algn="ctr">
-          <a:solidFill>
-            <a:schemeClr val="phClr"/>
-          </a:solidFill>
-          <a:prstDash val="solid"/>
-          <a:miter lim="800000"/>
-        </a:ln>
         <a:ln w="12700" cap="flat" cmpd="sng" algn="ctr">
           <a:solidFill>
             <a:schemeClr val="phClr"/>
@@ -1959,6 +1961,13 @@
           <a:miter lim="800000"/>
         </a:ln>
         <a:ln w="19050" cap="flat" cmpd="sng" algn="ctr">
+          <a:solidFill>
+            <a:schemeClr val="phClr"/>
+          </a:solidFill>
+          <a:prstDash val="solid"/>
+          <a:miter lim="800000"/>
+        </a:ln>
+        <a:ln w="25400" cap="flat" cmpd="sng" algn="ctr">
           <a:solidFill>
             <a:schemeClr val="phClr"/>
           </a:solidFill>
@@ -2023,7 +2032,27 @@
       </a:bgFillStyleLst>
     </a:fmtScheme>
   </a:themeElements>
-  <a:objectDefaults/>
+  <a:objectDefaults>
+    <a:lnDef>
+      <a:spPr/>
+      <a:bodyPr/>
+      <a:lstStyle/>
+      <a:style>
+        <a:lnRef idx="2">
+          <a:schemeClr val="accent1"/>
+        </a:lnRef>
+        <a:fillRef idx="0">
+          <a:schemeClr val="accent1"/>
+        </a:fillRef>
+        <a:effectRef idx="1">
+          <a:schemeClr val="accent1"/>
+        </a:effectRef>
+        <a:fontRef idx="minor">
+          <a:schemeClr val="tx1"/>
+        </a:fontRef>
+      </a:style>
+    </a:lnDef>
+  </a:objectDefaults>
   <a:extraClrSchemeLst/>
   <a:extLst>
     <a:ext uri="{05A4C25C-085E-4340-85A3-A5531E510DB2}">

</xml_diff>

<commit_message>
Minor updates to lists
Better conversion of complex SC lists to Word
Roman start values work
Updated docs
</commit_message>
<xml_diff>
--- a/docx/empty-sc.docx
+++ b/docx/empty-sc.docx
@@ -75,9 +75,9 @@
     <w:lsdException w:name="heading 2" w:uiPriority="9" w:qFormat="1"/>
     <w:lsdException w:name="heading 3" w:uiPriority="9" w:qFormat="1"/>
     <w:lsdException w:name="heading 4" w:uiPriority="9" w:qFormat="1"/>
-    <w:lsdException w:name="heading 5" w:uiPriority="9"/>
-    <w:lsdException w:name="heading 6" w:uiPriority="9"/>
-    <w:lsdException w:name="heading 7" w:semiHidden="1" w:uiPriority="9" w:unhideWhenUsed="1"/>
+    <w:lsdException w:name="heading 5" w:uiPriority="9" w:qFormat="1"/>
+    <w:lsdException w:name="heading 6" w:uiPriority="9" w:qFormat="1"/>
+    <w:lsdException w:name="heading 7" w:semiHidden="1" w:uiPriority="9" w:unhideWhenUsed="1" w:qFormat="1"/>
     <w:lsdException w:name="heading 8" w:semiHidden="1" w:uiPriority="9" w:unhideWhenUsed="1" w:qFormat="1"/>
     <w:lsdException w:name="heading 9" w:semiHidden="1" w:uiPriority="9" w:unhideWhenUsed="1" w:qFormat="1"/>
     <w:lsdException w:name="index 1" w:semiHidden="1" w:unhideWhenUsed="1"/>
@@ -132,7 +132,7 @@
     <w:lsdException w:name="List Number 3" w:semiHidden="1" w:unhideWhenUsed="1"/>
     <w:lsdException w:name="List Number 4" w:semiHidden="1" w:unhideWhenUsed="1"/>
     <w:lsdException w:name="List Number 5" w:semiHidden="1" w:unhideWhenUsed="1"/>
-    <w:lsdException w:name="Title" w:uiPriority="10"/>
+    <w:lsdException w:name="Title" w:uiPriority="10" w:qFormat="1"/>
     <w:lsdException w:name="Closing" w:semiHidden="1" w:unhideWhenUsed="1"/>
     <w:lsdException w:name="Signature" w:semiHidden="1" w:unhideWhenUsed="1"/>
     <w:lsdException w:name="Default Paragraph Font" w:semiHidden="1" w:uiPriority="1" w:unhideWhenUsed="1"/>
@@ -144,7 +144,7 @@
     <w:lsdException w:name="List Continue 4" w:semiHidden="1" w:unhideWhenUsed="1"/>
     <w:lsdException w:name="List Continue 5" w:semiHidden="1" w:unhideWhenUsed="1"/>
     <w:lsdException w:name="Message Header" w:semiHidden="1" w:unhideWhenUsed="1"/>
-    <w:lsdException w:name="Subtitle" w:uiPriority="11"/>
+    <w:lsdException w:name="Subtitle" w:uiPriority="11" w:qFormat="1"/>
     <w:lsdException w:name="Salutation" w:semiHidden="1" w:unhideWhenUsed="1"/>
     <w:lsdException w:name="Date" w:semiHidden="1" w:unhideWhenUsed="1"/>
     <w:lsdException w:name="Body Text First Indent" w:semiHidden="1" w:unhideWhenUsed="1"/>
@@ -157,8 +157,8 @@
     <w:lsdException w:name="Block Text" w:semiHidden="1" w:unhideWhenUsed="1"/>
     <w:lsdException w:name="Hyperlink" w:semiHidden="1" w:unhideWhenUsed="1"/>
     <w:lsdException w:name="FollowedHyperlink" w:semiHidden="1" w:unhideWhenUsed="1"/>
-    <w:lsdException w:name="Strong" w:uiPriority="22"/>
-    <w:lsdException w:name="Emphasis" w:uiPriority="20"/>
+    <w:lsdException w:name="Strong" w:uiPriority="22" w:qFormat="1"/>
+    <w:lsdException w:name="Emphasis" w:uiPriority="20" w:qFormat="1"/>
     <w:lsdException w:name="Document Map" w:semiHidden="1" w:unhideWhenUsed="1"/>
     <w:lsdException w:name="Plain Text" w:semiHidden="1" w:unhideWhenUsed="1"/>
     <w:lsdException w:name="E-mail Signature" w:semiHidden="1" w:unhideWhenUsed="1"/>
@@ -249,9 +249,9 @@
     <w:lsdException w:name="Medium Shading 2 Accent 1" w:uiPriority="64"/>
     <w:lsdException w:name="Medium List 1 Accent 1" w:uiPriority="65"/>
     <w:lsdException w:name="Revision" w:semiHidden="1"/>
-    <w:lsdException w:name="List Paragraph" w:uiPriority="34"/>
-    <w:lsdException w:name="Quote" w:uiPriority="29"/>
-    <w:lsdException w:name="Intense Quote" w:uiPriority="30"/>
+    <w:lsdException w:name="List Paragraph" w:uiPriority="34" w:qFormat="1"/>
+    <w:lsdException w:name="Quote" w:uiPriority="29" w:qFormat="1"/>
+    <w:lsdException w:name="Intense Quote" w:uiPriority="30" w:qFormat="1"/>
     <w:lsdException w:name="Medium List 2 Accent 1" w:uiPriority="66"/>
     <w:lsdException w:name="Medium Grid 1 Accent 1" w:uiPriority="67"/>
     <w:lsdException w:name="Medium Grid 2 Accent 1" w:uiPriority="68"/>
@@ -330,11 +330,11 @@
     <w:lsdException w:name="Colorful Shading Accent 6" w:uiPriority="71"/>
     <w:lsdException w:name="Colorful List Accent 6" w:uiPriority="72"/>
     <w:lsdException w:name="Colorful Grid Accent 6" w:uiPriority="73"/>
-    <w:lsdException w:name="Subtle Emphasis" w:uiPriority="19"/>
-    <w:lsdException w:name="Intense Emphasis" w:uiPriority="21"/>
-    <w:lsdException w:name="Subtle Reference" w:uiPriority="31"/>
-    <w:lsdException w:name="Intense Reference" w:uiPriority="32"/>
-    <w:lsdException w:name="Book Title" w:uiPriority="33"/>
+    <w:lsdException w:name="Subtle Emphasis" w:uiPriority="19" w:qFormat="1"/>
+    <w:lsdException w:name="Intense Emphasis" w:uiPriority="21" w:qFormat="1"/>
+    <w:lsdException w:name="Subtle Reference" w:uiPriority="31" w:qFormat="1"/>
+    <w:lsdException w:name="Intense Reference" w:uiPriority="32" w:qFormat="1"/>
+    <w:lsdException w:name="Book Title" w:uiPriority="33" w:qFormat="1"/>
     <w:lsdException w:name="Bibliography" w:semiHidden="1" w:uiPriority="37" w:unhideWhenUsed="1"/>
     <w:lsdException w:name="TOC Heading" w:semiHidden="1" w:uiPriority="39" w:unhideWhenUsed="1" w:qFormat="1"/>
     <w:lsdException w:name="Plain Table 1" w:uiPriority="41"/>
@@ -545,6 +545,7 @@
     <w:next w:val="Normal"/>
     <w:link w:val="Heading5Char"/>
     <w:uiPriority w:val="9"/>
+    <w:qFormat/>
     <w:pPr>
       <w:outlineLvl w:val="4"/>
     </w:pPr>
@@ -563,6 +564,7 @@
     <w:next w:val="Normal"/>
     <w:link w:val="Heading6Char"/>
     <w:uiPriority w:val="9"/>
+    <w:qFormat/>
     <w:pPr>
       <w:outlineLvl w:val="5"/>
     </w:pPr>
@@ -707,6 +709,7 @@
     <w:name w:val="Answer"/>
     <w:basedOn w:val="Normal"/>
     <w:next w:val="Normal"/>
+    <w:qFormat/>
     <w:pPr>
       <w:shd w:val="clear" w:color="auto" w:fill="DEEAF6"/>
     </w:pPr>
@@ -756,6 +759,14 @@
   <w:style w:type="paragraph" w:customStyle="1" w:styleId="ComputerDisplay">
     <w:name w:val="ComputerDisplay"/>
     <w:basedOn w:val="Normal"/>
+    <w:pPr>
+      <w:spacing w:before="0" w:beforeAutospacing="0" w:after="0" w:afterAutospacing="0"/>
+      <w:ind w:left="567"/>
+    </w:pPr>
+    <w:rPr>
+      <w:rFonts w:ascii="Ubuntu Mono" w:hAnsi="Ubuntu Mono"/>
+      <w:noProof/>
+    </w:rPr>
   </w:style>
   <w:style w:type="paragraph" w:customStyle="1" w:styleId="CourseCode">
     <w:name w:val="CourseCode"/>
@@ -816,10 +827,6 @@
     <w:next w:val="FigureSrc"/>
     <w:qFormat/>
   </w:style>
-  <w:style w:type="paragraph" w:customStyle="1" w:styleId="footnote">
-    <w:name w:val="footnote"/>
-    <w:basedOn w:val="Normal"/>
-  </w:style>
   <w:style w:type="paragraph" w:customStyle="1" w:styleId="FreeResponse">
     <w:name w:val="FreeResponse"/>
     <w:basedOn w:val="Normal"/>
@@ -1011,6 +1018,7 @@
     <w:name w:val="Title"/>
     <w:basedOn w:val="Normal"/>
     <w:uiPriority w:val="10"/>
+    <w:qFormat/>
   </w:style>
   <w:style w:type="character" w:customStyle="1" w:styleId="TitleChar">
     <w:name w:val="Title Char"/>
@@ -1063,6 +1071,7 @@
     <w:name w:val="BoxHead"/>
     <w:basedOn w:val="Normal"/>
     <w:next w:val="Normal"/>
+    <w:qFormat/>
     <w:pPr>
       <w:pBdr>
         <w:top w:val="single" w:sz="4" w:space="0" w:color="auto"/>
@@ -1331,6 +1340,7 @@
     <w:name w:val="BoxEnd"/>
     <w:basedOn w:val="Normal"/>
     <w:next w:val="Normal"/>
+    <w:qFormat/>
     <w:pPr>
       <w:pBdr>
         <w:left w:val="single" w:sz="4" w:space="0" w:color="auto"/>
@@ -1603,6 +1613,13 @@
     <w:basedOn w:val="DefaultParagraphFont"/>
     <w:rPr>
       <w:color w:val="FF00FF"/>
+    </w:rPr>
+  </w:style>
+  <w:style w:type="character" w:customStyle="1" w:styleId="footnote">
+    <w:name w:val="footnote"/>
+    <w:basedOn w:val="DefaultParagraphFont"/>
+    <w:rPr>
+      <w:shd w:val="clear" w:color="auto" w:fill="FFFF99"/>
     </w:rPr>
   </w:style>
   <w:style w:type="character" w:customStyle="1" w:styleId="GlossaryTerm">

</xml_diff>